<commit_message>
refactor(Docx + main): Generation of file body now is implemented into Docx
</commit_message>
<xml_diff>
--- a/numbering.docx
+++ b/numbering.docx
@@ -54,7 +54,7 @@
       </w:pPr>
       <w:r>
         <w:rPr/>
-        <w:t xml:space="preserve">use docx_rs::{Docx, DocxError, IndentLevel, NumberingId, Paragraph, Run, SpecialIndentType};</w:t>
+        <w:t xml:space="preserve">use docx_rs::{Docx, DocxError, IndentLevel, NumberingId, Paragraph, Run};</w:t>
       </w:r>
     </w:p>
     <w:p>
@@ -396,6 +396,15 @@
       </w:pPr>
       <w:r>
         <w:rPr/>
+        <w:t xml:space="preserve">    </w:t>
+      </w:r>
+    </w:p>
+    <w:p>
+      <w:pPr>
+        <w:rPr/>
+      </w:pPr>
+      <w:r>
+        <w:rPr/>
         <w:t xml:space="preserve">    let mut doc = Docx::new();</w:t>
       </w:r>
     </w:p>
@@ -468,7 +477,7 @@
       </w:pPr>
       <w:r>
         <w:rPr/>
-        <w:t xml:space="preserve">                    println!("{:?}", gen_file(path, &amp;mut doc));</w:t>
+        <w:t xml:space="preserve">                    println!("{:?}", doc.gen_body(path));</w:t>
       </w:r>
     </w:p>
     <w:p>
@@ -567,151 +576,241 @@
       </w:pPr>
       <w:r>
         <w:rPr/>
-        <w:t xml:space="preserve">fn gen_file(input_path: PathBuf, doc: &amp;mut Docx) -&gt; Result&lt;(), DocxError&gt; {</w:t>
-      </w:r>
-    </w:p>
-    <w:p>
-      <w:pPr>
-        <w:rPr/>
-      </w:pPr>
-      <w:r>
-        <w:rPr/>
-        <w:t xml:space="preserve">    // let path = std::path::Path::new("./numbering.docx");</w:t>
-      </w:r>
-    </w:p>
-    <w:p>
-      <w:pPr>
-        <w:rPr/>
-      </w:pPr>
-      <w:r>
-        <w:rPr/>
-        <w:t xml:space="preserve">    // let file = fs::File::open(path).unwrap_or(fs::File::create(path).unwrap());</w:t>
-      </w:r>
-    </w:p>
-    <w:p>
-      <w:pPr>
-        <w:rPr/>
-      </w:pPr>
-      <w:r>
-        <w:rPr/>
-        <w:t xml:space="preserve">    *doc = doc.to_owned().add_paragraph(</w:t>
-      </w:r>
-    </w:p>
-    <w:p>
-      <w:pPr>
-        <w:rPr/>
-      </w:pPr>
-      <w:r>
-        <w:rPr/>
-        <w:t xml:space="preserve">        Paragraph::new()</w:t>
-      </w:r>
-    </w:p>
-    <w:p>
-      <w:pPr>
-        <w:rPr/>
-      </w:pPr>
-      <w:r>
-        <w:rPr/>
-        <w:t xml:space="preserve">            .add_run(Run::new().add_text(input_path.as_path().to_str().unwrap()).size(16*2))</w:t>
-      </w:r>
-    </w:p>
-    <w:p>
-      <w:pPr>
-        <w:rPr/>
-      </w:pPr>
-      <w:r>
-        <w:rPr/>
-        <w:t xml:space="preserve">            .numbering(NumberingId::new(2), IndentLevel::new(0)).size(16*2),</w:t>
-      </w:r>
-    </w:p>
-    <w:p>
-      <w:pPr>
-        <w:rPr/>
-      </w:pPr>
-      <w:r>
-        <w:rPr/>
-        <w:t xml:space="preserve">    );</w:t>
-      </w:r>
-    </w:p>
-    <w:p>
-      <w:pPr>
-        <w:rPr/>
-      </w:pPr>
-      <w:r>
-        <w:rPr/>
-        <w:t xml:space="preserve">    let lines: Vec&lt;String&gt; = fs::read_to_string(input_path)</w:t>
-      </w:r>
-    </w:p>
-    <w:p>
-      <w:pPr>
-        <w:rPr/>
-      </w:pPr>
-      <w:r>
-        <w:rPr/>
-        <w:t xml:space="preserve">        .unwrap()</w:t>
-      </w:r>
-    </w:p>
-    <w:p>
-      <w:pPr>
-        <w:rPr/>
-      </w:pPr>
-      <w:r>
-        <w:rPr/>
-        <w:t xml:space="preserve">        .split("\n")</w:t>
-      </w:r>
-    </w:p>
-    <w:p>
-      <w:pPr>
-        <w:rPr/>
-      </w:pPr>
-      <w:r>
-        <w:rPr/>
-        <w:t xml:space="preserve">        .map(str::to_string)</w:t>
-      </w:r>
-    </w:p>
-    <w:p>
-      <w:pPr>
-        <w:rPr/>
-      </w:pPr>
-      <w:r>
-        <w:rPr/>
-        <w:t xml:space="preserve">        .collect();</w:t>
-      </w:r>
-    </w:p>
-    <w:p>
-      <w:pPr>
-        <w:rPr/>
-      </w:pPr>
-      <w:r>
-        <w:rPr/>
-        <w:t xml:space="preserve">    for line in lines {</w:t>
-      </w:r>
-    </w:p>
-    <w:p>
-      <w:pPr>
-        <w:rPr/>
-      </w:pPr>
-      <w:r>
-        <w:rPr/>
-        <w:t xml:space="preserve">        *doc = doc</w:t>
-      </w:r>
-    </w:p>
-    <w:p>
-      <w:pPr>
-        <w:rPr/>
-      </w:pPr>
-      <w:r>
-        <w:rPr/>
-        <w:t xml:space="preserve">            .to_owned()</w:t>
-      </w:r>
-    </w:p>
-    <w:p>
-      <w:pPr>
-        <w:rPr/>
-      </w:pPr>
-      <w:r>
-        <w:rPr/>
-        <w:t xml:space="preserve">            .add_paragraph(Paragraph::new().add_run(Run::new().add_text(line)));</w:t>
+        <w:t xml:space="preserve">trait GenFile {</w:t>
+      </w:r>
+    </w:p>
+    <w:p>
+      <w:pPr>
+        <w:rPr/>
+      </w:pPr>
+      <w:r>
+        <w:rPr/>
+        <w:t xml:space="preserve">    fn gen_body(&amp;mut self, input_path: PathBuf) -&gt; Result&lt;(), DocxError&gt;;</w:t>
+      </w:r>
+    </w:p>
+    <w:p>
+      <w:pPr>
+        <w:rPr/>
+      </w:pPr>
+      <w:r>
+        <w:rPr/>
+        <w:t xml:space="preserve">}</w:t>
+      </w:r>
+    </w:p>
+    <w:p>
+      <w:pPr>
+        <w:rPr/>
+      </w:pPr>
+      <w:r>
+        <w:rPr/>
+        <w:t xml:space="preserve">impl GenFile for Docx {</w:t>
+      </w:r>
+    </w:p>
+    <w:p>
+      <w:pPr>
+        <w:rPr/>
+      </w:pPr>
+      <w:r>
+        <w:rPr/>
+        <w:t xml:space="preserve">    fn gen_body(&amp;mut self, input_path: PathBuf) -&gt; Result&lt;(), DocxError&gt; {</w:t>
+      </w:r>
+    </w:p>
+    <w:p>
+      <w:pPr>
+        <w:rPr/>
+      </w:pPr>
+      <w:r>
+        <w:rPr/>
+        <w:t xml:space="preserve">        *self = self.to_owned().add_paragraph(</w:t>
+      </w:r>
+    </w:p>
+    <w:p>
+      <w:pPr>
+        <w:rPr/>
+      </w:pPr>
+      <w:r>
+        <w:rPr/>
+        <w:t xml:space="preserve">            Paragraph::new()</w:t>
+      </w:r>
+    </w:p>
+    <w:p>
+      <w:pPr>
+        <w:rPr/>
+      </w:pPr>
+      <w:r>
+        <w:rPr/>
+        <w:t xml:space="preserve">                .add_run(</w:t>
+      </w:r>
+    </w:p>
+    <w:p>
+      <w:pPr>
+        <w:rPr/>
+      </w:pPr>
+      <w:r>
+        <w:rPr/>
+        <w:t xml:space="preserve">                    Run::new()</w:t>
+      </w:r>
+    </w:p>
+    <w:p>
+      <w:pPr>
+        <w:rPr/>
+      </w:pPr>
+      <w:r>
+        <w:rPr/>
+        <w:t xml:space="preserve">                        .add_text(input_path.as_path().to_str().unwrap())</w:t>
+      </w:r>
+    </w:p>
+    <w:p>
+      <w:pPr>
+        <w:rPr/>
+      </w:pPr>
+      <w:r>
+        <w:rPr/>
+        <w:t xml:space="preserve">                        .size(16 * 2),</w:t>
+      </w:r>
+    </w:p>
+    <w:p>
+      <w:pPr>
+        <w:rPr/>
+      </w:pPr>
+      <w:r>
+        <w:rPr/>
+        <w:t xml:space="preserve">                )</w:t>
+      </w:r>
+    </w:p>
+    <w:p>
+      <w:pPr>
+        <w:rPr/>
+      </w:pPr>
+      <w:r>
+        <w:rPr/>
+        <w:t xml:space="preserve">                .numbering(NumberingId::new(2), IndentLevel::new(0))</w:t>
+      </w:r>
+    </w:p>
+    <w:p>
+      <w:pPr>
+        <w:rPr/>
+      </w:pPr>
+      <w:r>
+        <w:rPr/>
+        <w:t xml:space="preserve">                .size(16 * 2),</w:t>
+      </w:r>
+    </w:p>
+    <w:p>
+      <w:pPr>
+        <w:rPr/>
+      </w:pPr>
+      <w:r>
+        <w:rPr/>
+        <w:t xml:space="preserve">        );</w:t>
+      </w:r>
+    </w:p>
+    <w:p>
+      <w:pPr>
+        <w:rPr/>
+      </w:pPr>
+      <w:r>
+        <w:rPr/>
+        <w:t xml:space="preserve">        let lines: Vec&lt;String&gt; = fs::read_to_string(input_path)</w:t>
+      </w:r>
+    </w:p>
+    <w:p>
+      <w:pPr>
+        <w:rPr/>
+      </w:pPr>
+      <w:r>
+        <w:rPr/>
+        <w:t xml:space="preserve">            .unwrap()</w:t>
+      </w:r>
+    </w:p>
+    <w:p>
+      <w:pPr>
+        <w:rPr/>
+      </w:pPr>
+      <w:r>
+        <w:rPr/>
+        <w:t xml:space="preserve">            .split("\n")</w:t>
+      </w:r>
+    </w:p>
+    <w:p>
+      <w:pPr>
+        <w:rPr/>
+      </w:pPr>
+      <w:r>
+        <w:rPr/>
+        <w:t xml:space="preserve">            .map(str::to_string)</w:t>
+      </w:r>
+    </w:p>
+    <w:p>
+      <w:pPr>
+        <w:rPr/>
+      </w:pPr>
+      <w:r>
+        <w:rPr/>
+        <w:t xml:space="preserve">            .collect();</w:t>
+      </w:r>
+    </w:p>
+    <w:p>
+      <w:pPr>
+        <w:rPr/>
+      </w:pPr>
+      <w:r>
+        <w:rPr/>
+        <w:t xml:space="preserve">        for line in lines {</w:t>
+      </w:r>
+    </w:p>
+    <w:p>
+      <w:pPr>
+        <w:rPr/>
+      </w:pPr>
+      <w:r>
+        <w:rPr/>
+        <w:t xml:space="preserve">            *self = self</w:t>
+      </w:r>
+    </w:p>
+    <w:p>
+      <w:pPr>
+        <w:rPr/>
+      </w:pPr>
+      <w:r>
+        <w:rPr/>
+        <w:t xml:space="preserve">                .to_owned()</w:t>
+      </w:r>
+    </w:p>
+    <w:p>
+      <w:pPr>
+        <w:rPr/>
+      </w:pPr>
+      <w:r>
+        <w:rPr/>
+        <w:t xml:space="preserve">                .add_paragraph(Paragraph::new().add_run(Run::new().add_text(line)));</w:t>
+      </w:r>
+    </w:p>
+    <w:p>
+      <w:pPr>
+        <w:rPr/>
+      </w:pPr>
+      <w:r>
+        <w:rPr/>
+        <w:t xml:space="preserve">        }</w:t>
+      </w:r>
+    </w:p>
+    <w:p>
+      <w:pPr>
+        <w:rPr/>
+      </w:pPr>
+      <w:r>
+        <w:rPr/>
+        <w:t xml:space="preserve"/>
+      </w:r>
+    </w:p>
+    <w:p>
+      <w:pPr>
+        <w:rPr/>
+      </w:pPr>
+      <w:r>
+        <w:rPr/>
+        <w:t xml:space="preserve">        Ok(())</w:t>
       </w:r>
     </w:p>
     <w:p>
@@ -729,25 +828,232 @@
       </w:pPr>
       <w:r>
         <w:rPr/>
-        <w:t xml:space="preserve"/>
-      </w:r>
-    </w:p>
-    <w:p>
-      <w:pPr>
-        <w:rPr/>
-      </w:pPr>
-      <w:r>
-        <w:rPr/>
-        <w:t xml:space="preserve">    Ok(())</w:t>
-      </w:r>
-    </w:p>
-    <w:p>
-      <w:pPr>
-        <w:rPr/>
-      </w:pPr>
-      <w:r>
-        <w:rPr/>
         <w:t xml:space="preserve">}</w:t>
+      </w:r>
+    </w:p>
+    <w:p>
+      <w:pPr>
+        <w:rPr/>
+      </w:pPr>
+      <w:r>
+        <w:rPr/>
+        <w:t xml:space="preserve"/>
+      </w:r>
+    </w:p>
+    <w:p>
+      <w:pPr>
+        <w:rPr/>
+      </w:pPr>
+      <w:r>
+        <w:rPr/>
+        <w:t xml:space="preserve">// fn gen_file(input_path: PathBuf, doc: &amp;mut Docx) -&gt; Result&lt;(), DocxError&gt; {</w:t>
+      </w:r>
+    </w:p>
+    <w:p>
+      <w:pPr>
+        <w:rPr/>
+      </w:pPr>
+      <w:r>
+        <w:rPr/>
+        <w:t xml:space="preserve">//     *doc = doc.to_owned().add_paragraph(</w:t>
+      </w:r>
+    </w:p>
+    <w:p>
+      <w:pPr>
+        <w:rPr/>
+      </w:pPr>
+      <w:r>
+        <w:rPr/>
+        <w:t xml:space="preserve">//         Paragraph::new()</w:t>
+      </w:r>
+    </w:p>
+    <w:p>
+      <w:pPr>
+        <w:rPr/>
+      </w:pPr>
+      <w:r>
+        <w:rPr/>
+        <w:t xml:space="preserve">//             .add_run(</w:t>
+      </w:r>
+    </w:p>
+    <w:p>
+      <w:pPr>
+        <w:rPr/>
+      </w:pPr>
+      <w:r>
+        <w:rPr/>
+        <w:t xml:space="preserve">//                 Run::new()</w:t>
+      </w:r>
+    </w:p>
+    <w:p>
+      <w:pPr>
+        <w:rPr/>
+      </w:pPr>
+      <w:r>
+        <w:rPr/>
+        <w:t xml:space="preserve">//                     .add_text(input_path.as_path().to_str().unwrap())</w:t>
+      </w:r>
+    </w:p>
+    <w:p>
+      <w:pPr>
+        <w:rPr/>
+      </w:pPr>
+      <w:r>
+        <w:rPr/>
+        <w:t xml:space="preserve">//                     .size(16 * 2),</w:t>
+      </w:r>
+    </w:p>
+    <w:p>
+      <w:pPr>
+        <w:rPr/>
+      </w:pPr>
+      <w:r>
+        <w:rPr/>
+        <w:t xml:space="preserve">//             )</w:t>
+      </w:r>
+    </w:p>
+    <w:p>
+      <w:pPr>
+        <w:rPr/>
+      </w:pPr>
+      <w:r>
+        <w:rPr/>
+        <w:t xml:space="preserve">//             .numbering(NumberingId::new(2), IndentLevel::new(0))</w:t>
+      </w:r>
+    </w:p>
+    <w:p>
+      <w:pPr>
+        <w:rPr/>
+      </w:pPr>
+      <w:r>
+        <w:rPr/>
+        <w:t xml:space="preserve">//             .size(16 * 2),</w:t>
+      </w:r>
+    </w:p>
+    <w:p>
+      <w:pPr>
+        <w:rPr/>
+      </w:pPr>
+      <w:r>
+        <w:rPr/>
+        <w:t xml:space="preserve">//     );</w:t>
+      </w:r>
+    </w:p>
+    <w:p>
+      <w:pPr>
+        <w:rPr/>
+      </w:pPr>
+      <w:r>
+        <w:rPr/>
+        <w:t xml:space="preserve">//     let lines: Vec&lt;String&gt; = fs::read_to_string(input_path)</w:t>
+      </w:r>
+    </w:p>
+    <w:p>
+      <w:pPr>
+        <w:rPr/>
+      </w:pPr>
+      <w:r>
+        <w:rPr/>
+        <w:t xml:space="preserve">//         .unwrap()</w:t>
+      </w:r>
+    </w:p>
+    <w:p>
+      <w:pPr>
+        <w:rPr/>
+      </w:pPr>
+      <w:r>
+        <w:rPr/>
+        <w:t xml:space="preserve">//         .split("\n")</w:t>
+      </w:r>
+    </w:p>
+    <w:p>
+      <w:pPr>
+        <w:rPr/>
+      </w:pPr>
+      <w:r>
+        <w:rPr/>
+        <w:t xml:space="preserve">//         .map(str::to_string)</w:t>
+      </w:r>
+    </w:p>
+    <w:p>
+      <w:pPr>
+        <w:rPr/>
+      </w:pPr>
+      <w:r>
+        <w:rPr/>
+        <w:t xml:space="preserve">//         .collect();</w:t>
+      </w:r>
+    </w:p>
+    <w:p>
+      <w:pPr>
+        <w:rPr/>
+      </w:pPr>
+      <w:r>
+        <w:rPr/>
+        <w:t xml:space="preserve">//     for line in lines {</w:t>
+      </w:r>
+    </w:p>
+    <w:p>
+      <w:pPr>
+        <w:rPr/>
+      </w:pPr>
+      <w:r>
+        <w:rPr/>
+        <w:t xml:space="preserve">//         *doc = doc</w:t>
+      </w:r>
+    </w:p>
+    <w:p>
+      <w:pPr>
+        <w:rPr/>
+      </w:pPr>
+      <w:r>
+        <w:rPr/>
+        <w:t xml:space="preserve">//             .to_owned()</w:t>
+      </w:r>
+    </w:p>
+    <w:p>
+      <w:pPr>
+        <w:rPr/>
+      </w:pPr>
+      <w:r>
+        <w:rPr/>
+        <w:t xml:space="preserve">//             .add_paragraph(Paragraph::new().add_run(Run::new().add_text(line)));</w:t>
+      </w:r>
+    </w:p>
+    <w:p>
+      <w:pPr>
+        <w:rPr/>
+      </w:pPr>
+      <w:r>
+        <w:rPr/>
+        <w:t xml:space="preserve">//     }</w:t>
+      </w:r>
+    </w:p>
+    <w:p>
+      <w:pPr>
+        <w:rPr/>
+      </w:pPr>
+      <w:r>
+        <w:rPr/>
+        <w:t xml:space="preserve"/>
+      </w:r>
+    </w:p>
+    <w:p>
+      <w:pPr>
+        <w:rPr/>
+      </w:pPr>
+      <w:r>
+        <w:rPr/>
+        <w:t xml:space="preserve">//     Ok(())</w:t>
+      </w:r>
+    </w:p>
+    <w:p>
+      <w:pPr>
+        <w:rPr/>
+      </w:pPr>
+      <w:r>
+        <w:rPr/>
+        <w:t xml:space="preserve">// }</w:t>
       </w:r>
     </w:p>
     <w:p>

</xml_diff>